<commit_message>
Fixed and Added to Security Spec
Fixed User Methods, added UsersList and MembersList controls to event
and wiring summations to bring everything in line
</commit_message>
<xml_diff>
--- a/SecuritySpecification.docx
+++ b/SecuritySpecification.docx
@@ -1,6 +1,6 @@
 
 <file path=word/document.xml><?xml version="1.0" encoding="utf-8"?>
-<w:document xmlns:wpc="http://schemas.microsoft.com/office/word/2010/wordprocessingCanvas" xmlns:cx="http://schemas.microsoft.com/office/drawing/2014/chartex" xmlns:cx1="http://schemas.microsoft.com/office/drawing/2015/9/8/chartex" xmlns:mc="http://schemas.openxmlformats.org/markup-compatibility/2006" xmlns:o="urn:schemas-microsoft-com:office:office" xmlns:r="http://schemas.openxmlformats.org/officeDocument/2006/relationships" xmlns:m="http://schemas.openxmlformats.org/officeDocument/2006/math" xmlns:v="urn:schemas-microsoft-com:vml" xmlns:wp14="http://schemas.microsoft.com/office/word/2010/wordprocessingDrawing" xmlns:wp="http://schemas.openxmlformats.org/drawingml/2006/wordprocessingDrawing" xmlns:w10="urn:schemas-microsoft-com:office:word" xmlns:w="http://schemas.openxmlformats.org/wordprocessingml/2006/main" xmlns:w14="http://schemas.microsoft.com/office/word/2010/wordml" xmlns:w15="http://schemas.microsoft.com/office/word/2012/wordml" xmlns:w16se="http://schemas.microsoft.com/office/word/2015/wordml/symex" xmlns:wpg="http://schemas.microsoft.com/office/word/2010/wordprocessingGroup" xmlns:wpi="http://schemas.microsoft.com/office/word/2010/wordprocessingInk" xmlns:wne="http://schemas.microsoft.com/office/word/2006/wordml" xmlns:wps="http://schemas.microsoft.com/office/word/2010/wordprocessingShape" mc:Ignorable="w14 w15 w16se wp14">
+<w:document xmlns:wpc="http://schemas.microsoft.com/office/word/2010/wordprocessingCanvas" xmlns:cx="http://schemas.microsoft.com/office/drawing/2014/chartex" xmlns:cx1="http://schemas.microsoft.com/office/drawing/2015/9/8/chartex" xmlns:cx2="http://schemas.microsoft.com/office/drawing/2015/10/21/chartex" xmlns:cx3="http://schemas.microsoft.com/office/drawing/2016/5/9/chartex" xmlns:cx4="http://schemas.microsoft.com/office/drawing/2016/5/10/chartex" xmlns:cx5="http://schemas.microsoft.com/office/drawing/2016/5/11/chartex" xmlns:cx6="http://schemas.microsoft.com/office/drawing/2016/5/12/chartex" xmlns:cx7="http://schemas.microsoft.com/office/drawing/2016/5/13/chartex" xmlns:cx8="http://schemas.microsoft.com/office/drawing/2016/5/14/chartex" xmlns:mc="http://schemas.openxmlformats.org/markup-compatibility/2006" xmlns:aink="http://schemas.microsoft.com/office/drawing/2016/ink" xmlns:am3d="http://schemas.microsoft.com/office/drawing/2017/model3d" xmlns:o="urn:schemas-microsoft-com:office:office" xmlns:r="http://schemas.openxmlformats.org/officeDocument/2006/relationships" xmlns:m="http://schemas.openxmlformats.org/officeDocument/2006/math" xmlns:v="urn:schemas-microsoft-com:vml" xmlns:wp14="http://schemas.microsoft.com/office/word/2010/wordprocessingDrawing" xmlns:wp="http://schemas.openxmlformats.org/drawingml/2006/wordprocessingDrawing" xmlns:w10="urn:schemas-microsoft-com:office:word" xmlns:w="http://schemas.openxmlformats.org/wordprocessingml/2006/main" xmlns:w14="http://schemas.microsoft.com/office/word/2010/wordml" xmlns:w15="http://schemas.microsoft.com/office/word/2012/wordml" xmlns:w16cid="http://schemas.microsoft.com/office/word/2016/wordml/cid" xmlns:w16se="http://schemas.microsoft.com/office/word/2015/wordml/symex" xmlns:wpg="http://schemas.microsoft.com/office/word/2010/wordprocessingGroup" xmlns:wpi="http://schemas.microsoft.com/office/word/2010/wordprocessingInk" xmlns:wne="http://schemas.microsoft.com/office/word/2006/wordml" xmlns:wps="http://schemas.microsoft.com/office/word/2010/wordprocessingShape" mc:Ignorable="w14 w15 w16se w16cid wp14">
   <w:body>
     <w:p>
       <w:pPr>
@@ -155,7 +155,7 @@
             <v:path o:extrusionok="f" gradientshapeok="t" o:connecttype="rect"/>
             <o:lock v:ext="edit" aspectratio="t"/>
           </v:shapetype>
-          <v:shape id="_x0000_i1044" type="#_x0000_t75" style="width:468pt;height:339.75pt">
+          <v:shape id="_x0000_i1025" type="#_x0000_t75" style="width:468pt;height:339.5pt">
             <v:imagedata r:id="rId5" o:title="Asset 1"/>
           </v:shape>
         </w:pict>
@@ -260,7 +260,7 @@
               <w:rPr>
                 <w:lang w:val="en-CA"/>
               </w:rPr>
-              <w:t>DeleteUserButton</w:t>
+              <w:t>UsersList</w:t>
             </w:r>
             <w:proofErr w:type="spellEnd"/>
           </w:p>
@@ -275,12 +275,18 @@
                 <w:lang w:val="en-CA"/>
               </w:rPr>
             </w:pPr>
-            <w:proofErr w:type="spellStart"/>
-            <w:r>
-              <w:rPr>
-                <w:lang w:val="en-CA"/>
-              </w:rPr>
-              <w:t>DeleteUserClicked</w:t>
+            <w:r>
+              <w:rPr>
+                <w:lang w:val="en-CA"/>
+              </w:rPr>
+              <w:t xml:space="preserve">None / wired via </w:t>
+            </w:r>
+            <w:proofErr w:type="spellStart"/>
+            <w:r>
+              <w:rPr>
+                <w:lang w:val="en-CA"/>
+              </w:rPr>
+              <w:t>ObjectDataSource</w:t>
             </w:r>
             <w:proofErr w:type="spellEnd"/>
           </w:p>
@@ -366,28 +372,28 @@
               <w:rPr>
                 <w:lang w:val="en-CA"/>
               </w:rPr>
-              <w:t xml:space="preserve">Public void </w:t>
-            </w:r>
-            <w:proofErr w:type="spellStart"/>
-            <w:r>
-              <w:rPr>
-                <w:lang w:val="en-CA"/>
-              </w:rPr>
-              <w:t>DeleteEmployee</w:t>
-            </w:r>
-            <w:proofErr w:type="spellEnd"/>
-            <w:r>
-              <w:rPr>
-                <w:lang w:val="en-CA"/>
-              </w:rPr>
-              <w:t>(</w:t>
-            </w:r>
-            <w:proofErr w:type="spellStart"/>
-            <w:r>
-              <w:rPr>
-                <w:lang w:val="en-CA"/>
-              </w:rPr>
-              <w:t>int</w:t>
+              <w:t>List&lt;</w:t>
+            </w:r>
+            <w:proofErr w:type="spellStart"/>
+            <w:r>
+              <w:rPr>
+                <w:lang w:val="en-CA"/>
+              </w:rPr>
+              <w:t>UserProfile</w:t>
+            </w:r>
+            <w:proofErr w:type="spellEnd"/>
+            <w:r>
+              <w:rPr>
+                <w:lang w:val="en-CA"/>
+              </w:rPr>
+              <w:t xml:space="preserve">&gt; </w:t>
+            </w:r>
+            <w:proofErr w:type="spellStart"/>
+            <w:r>
+              <w:rPr>
+                <w:lang w:val="en-CA"/>
+              </w:rPr>
+              <w:t>ListAllUsers</w:t>
             </w:r>
             <w:proofErr w:type="spellEnd"/>
             <w:r>
@@ -396,52 +402,24 @@
               </w:rPr>
               <w:t xml:space="preserve"> </w:t>
             </w:r>
-            <w:proofErr w:type="spellStart"/>
-            <w:r>
-              <w:rPr>
-                <w:lang w:val="en-CA"/>
-              </w:rPr>
-              <w:t>userid</w:t>
-            </w:r>
-            <w:proofErr w:type="spellEnd"/>
-            <w:r>
-              <w:rPr>
-                <w:lang w:val="en-CA"/>
-              </w:rPr>
-              <w:t>)</w:t>
-            </w:r>
-          </w:p>
-          <w:p>
-            <w:pPr>
-              <w:rPr>
-                <w:lang w:val="en-CA"/>
-              </w:rPr>
-            </w:pPr>
-            <w:r>
-              <w:rPr>
-                <w:lang w:val="en-CA"/>
-              </w:rPr>
-              <w:t>Removes a selected user</w:t>
-            </w:r>
-            <w:r>
-              <w:rPr>
-                <w:lang w:val="en-CA"/>
-              </w:rPr>
-              <w:t xml:space="preserve"> from the </w:t>
-            </w:r>
-            <w:proofErr w:type="spellStart"/>
-            <w:r>
-              <w:rPr>
-                <w:lang w:val="en-CA"/>
-              </w:rPr>
-              <w:t>UserProfile</w:t>
-            </w:r>
-            <w:proofErr w:type="spellEnd"/>
-            <w:r>
-              <w:rPr>
-                <w:lang w:val="en-CA"/>
-              </w:rPr>
-              <w:t xml:space="preserve"> table.</w:t>
+            <w:r>
+              <w:rPr>
+                <w:lang w:val="en-CA"/>
+              </w:rPr>
+              <w:t>()</w:t>
+            </w:r>
+          </w:p>
+          <w:p>
+            <w:pPr>
+              <w:rPr>
+                <w:lang w:val="en-CA"/>
+              </w:rPr>
+            </w:pPr>
+            <w:r>
+              <w:rPr>
+                <w:lang w:val="en-CA"/>
+              </w:rPr>
+              <w:t>Returns a list of all users.</w:t>
             </w:r>
           </w:p>
         </w:tc>
@@ -507,6 +485,18 @@
                 <w:lang w:val="en-CA"/>
               </w:rPr>
             </w:pPr>
+          </w:p>
+        </w:tc>
+        <w:tc>
+          <w:tcPr>
+            <w:tcW w:w="4819" w:type="dxa"/>
+          </w:tcPr>
+          <w:p>
+            <w:pPr>
+              <w:rPr>
+                <w:lang w:val="en-CA"/>
+              </w:rPr>
+            </w:pPr>
             <w:proofErr w:type="spellStart"/>
             <w:r>
               <w:rPr>
@@ -519,33 +509,13 @@
               <w:rPr>
                 <w:lang w:val="en-CA"/>
               </w:rPr>
-              <w:t xml:space="preserve"> (D)</w:t>
-            </w:r>
-          </w:p>
-        </w:tc>
-        <w:tc>
-          <w:tcPr>
-            <w:tcW w:w="4819" w:type="dxa"/>
-          </w:tcPr>
-          <w:p>
-            <w:pPr>
-              <w:rPr>
-                <w:lang w:val="en-CA"/>
-              </w:rPr>
-            </w:pPr>
-            <w:proofErr w:type="spellStart"/>
-            <w:r>
-              <w:rPr>
-                <w:lang w:val="en-CA"/>
-              </w:rPr>
-              <w:t>UserProfile</w:t>
-            </w:r>
-            <w:proofErr w:type="spellEnd"/>
-            <w:r>
-              <w:rPr>
-                <w:lang w:val="en-CA"/>
-              </w:rPr>
-              <w:t xml:space="preserve"> (E</w:t>
+              <w:t xml:space="preserve"> (</w:t>
+            </w:r>
+            <w:r>
+              <w:rPr>
+                <w:lang w:val="en-CA"/>
+              </w:rPr>
+              <w:t>P</w:t>
             </w:r>
             <w:r>
               <w:rPr>
@@ -655,7 +625,7 @@
               <w:rPr>
                 <w:lang w:val="en-CA"/>
               </w:rPr>
-              <w:t>InsertUserButton</w:t>
+              <w:t>UsersList</w:t>
             </w:r>
             <w:proofErr w:type="spellEnd"/>
           </w:p>
@@ -670,12 +640,18 @@
                 <w:lang w:val="en-CA"/>
               </w:rPr>
             </w:pPr>
-            <w:proofErr w:type="spellStart"/>
-            <w:r>
-              <w:rPr>
-                <w:lang w:val="en-CA"/>
-              </w:rPr>
-              <w:t>InsertUserClicked</w:t>
+            <w:r>
+              <w:rPr>
+                <w:lang w:val="en-CA"/>
+              </w:rPr>
+              <w:t xml:space="preserve">None / wired via </w:t>
+            </w:r>
+            <w:proofErr w:type="spellStart"/>
+            <w:r>
+              <w:rPr>
+                <w:lang w:val="en-CA"/>
+              </w:rPr>
+              <w:t>ObjectDataSource</w:t>
             </w:r>
             <w:proofErr w:type="spellEnd"/>
           </w:p>
@@ -739,7 +715,13 @@
               <w:rPr>
                 <w:lang w:val="en-CA"/>
               </w:rPr>
-              <w:t>UserManager</w:t>
+              <w:t>User</w:t>
+            </w:r>
+            <w:r>
+              <w:rPr>
+                <w:lang w:val="en-CA"/>
+              </w:rPr>
+              <w:t>Manager</w:t>
             </w:r>
             <w:proofErr w:type="spellEnd"/>
           </w:p>
@@ -759,34 +741,54 @@
               <w:rPr>
                 <w:lang w:val="en-CA"/>
               </w:rPr>
-              <w:t xml:space="preserve">Public void </w:t>
-            </w:r>
-            <w:proofErr w:type="spellStart"/>
-            <w:r>
-              <w:rPr>
-                <w:lang w:val="en-CA"/>
-              </w:rPr>
-              <w:t>AddEmployee</w:t>
-            </w:r>
-            <w:proofErr w:type="spellEnd"/>
-            <w:r>
-              <w:rPr>
-                <w:lang w:val="en-CA"/>
-              </w:rPr>
-              <w:t>()</w:t>
-            </w:r>
-          </w:p>
-          <w:p>
-            <w:pPr>
-              <w:rPr>
-                <w:lang w:val="en-CA"/>
-              </w:rPr>
-            </w:pPr>
-            <w:r>
-              <w:rPr>
-                <w:lang w:val="en-CA"/>
-              </w:rPr>
-              <w:t xml:space="preserve">Add a new user to the </w:t>
+              <w:t xml:space="preserve">Void </w:t>
+            </w:r>
+            <w:proofErr w:type="spellStart"/>
+            <w:r>
+              <w:rPr>
+                <w:lang w:val="en-CA"/>
+              </w:rPr>
+              <w:t>DeleteUser</w:t>
+            </w:r>
+            <w:proofErr w:type="spellEnd"/>
+            <w:r>
+              <w:rPr>
+                <w:lang w:val="en-CA"/>
+              </w:rPr>
+              <w:t xml:space="preserve"> (</w:t>
+            </w:r>
+            <w:r>
+              <w:rPr>
+                <w:lang w:val="en-CA"/>
+              </w:rPr>
+              <w:t xml:space="preserve">string </w:t>
+            </w:r>
+            <w:proofErr w:type="spellStart"/>
+            <w:r>
+              <w:rPr>
+                <w:lang w:val="en-CA"/>
+              </w:rPr>
+              <w:t>userid</w:t>
+            </w:r>
+            <w:proofErr w:type="spellEnd"/>
+            <w:r>
+              <w:rPr>
+                <w:lang w:val="en-CA"/>
+              </w:rPr>
+              <w:t>)</w:t>
+            </w:r>
+          </w:p>
+          <w:p>
+            <w:pPr>
+              <w:rPr>
+                <w:lang w:val="en-CA"/>
+              </w:rPr>
+            </w:pPr>
+            <w:r>
+              <w:rPr>
+                <w:lang w:val="en-CA"/>
+              </w:rPr>
+              <w:t xml:space="preserve">Removes a selected user from the </w:t>
             </w:r>
             <w:proofErr w:type="spellStart"/>
             <w:r>
@@ -800,13 +802,7 @@
               <w:rPr>
                 <w:lang w:val="en-CA"/>
               </w:rPr>
-              <w:t xml:space="preserve"> table</w:t>
-            </w:r>
-            <w:r>
-              <w:rPr>
-                <w:lang w:val="en-CA"/>
-              </w:rPr>
-              <w:t>.</w:t>
+              <w:t xml:space="preserve"> table.</w:t>
             </w:r>
           </w:p>
         </w:tc>
@@ -832,7 +828,25 @@
                 <w:sz w:val="18"/>
                 <w:lang w:val="en-CA"/>
               </w:rPr>
-              <w:t>SQL Table(s): (C,R,U,D)</w:t>
+              <w:t>SQL Table(s): (</w:t>
+            </w:r>
+            <w:proofErr w:type="gramStart"/>
+            <w:r>
+              <w:rPr>
+                <w:b/>
+                <w:sz w:val="18"/>
+                <w:lang w:val="en-CA"/>
+              </w:rPr>
+              <w:t>C,R</w:t>
+            </w:r>
+            <w:proofErr w:type="gramEnd"/>
+            <w:r>
+              <w:rPr>
+                <w:b/>
+                <w:sz w:val="18"/>
+                <w:lang w:val="en-CA"/>
+              </w:rPr>
+              <w:t>,U,D)</w:t>
             </w:r>
           </w:p>
         </w:tc>
@@ -872,20 +886,6 @@
                 <w:lang w:val="en-CA"/>
               </w:rPr>
             </w:pPr>
-            <w:proofErr w:type="spellStart"/>
-            <w:r>
-              <w:rPr>
-                <w:lang w:val="en-CA"/>
-              </w:rPr>
-              <w:t>UserProfile</w:t>
-            </w:r>
-            <w:proofErr w:type="spellEnd"/>
-            <w:r>
-              <w:rPr>
-                <w:lang w:val="en-CA"/>
-              </w:rPr>
-              <w:t xml:space="preserve"> (C)</w:t>
-            </w:r>
           </w:p>
         </w:tc>
         <w:tc>
@@ -903,14 +903,20 @@
               <w:rPr>
                 <w:lang w:val="en-CA"/>
               </w:rPr>
-              <w:t>UserProfile</w:t>
-            </w:r>
-            <w:proofErr w:type="spellEnd"/>
-            <w:r>
-              <w:rPr>
-                <w:lang w:val="en-CA"/>
-              </w:rPr>
-              <w:t xml:space="preserve"> (E)</w:t>
+              <w:t>User</w:t>
+            </w:r>
+            <w:r>
+              <w:rPr>
+                <w:lang w:val="en-CA"/>
+              </w:rPr>
+              <w:t>Profile</w:t>
+            </w:r>
+            <w:proofErr w:type="spellEnd"/>
+            <w:r>
+              <w:rPr>
+                <w:lang w:val="en-CA"/>
+              </w:rPr>
+              <w:t xml:space="preserve"> (P)</w:t>
             </w:r>
           </w:p>
         </w:tc>
@@ -1000,7 +1006,7 @@
               <w:rPr>
                 <w:lang w:val="en-CA"/>
               </w:rPr>
-              <w:t>DeleteRoleButton</w:t>
+              <w:t>UsersList</w:t>
             </w:r>
             <w:proofErr w:type="spellEnd"/>
           </w:p>
@@ -1015,12 +1021,18 @@
                 <w:lang w:val="en-CA"/>
               </w:rPr>
             </w:pPr>
-            <w:proofErr w:type="spellStart"/>
-            <w:r>
-              <w:rPr>
-                <w:lang w:val="en-CA"/>
-              </w:rPr>
-              <w:t>DeleteRoleClicked</w:t>
+            <w:r>
+              <w:rPr>
+                <w:lang w:val="en-CA"/>
+              </w:rPr>
+              <w:t xml:space="preserve">None / wired via </w:t>
+            </w:r>
+            <w:proofErr w:type="spellStart"/>
+            <w:r>
+              <w:rPr>
+                <w:lang w:val="en-CA"/>
+              </w:rPr>
+              <w:t>ObjectDataSource</w:t>
             </w:r>
             <w:proofErr w:type="spellEnd"/>
           </w:p>
@@ -1084,7 +1096,7 @@
               <w:rPr>
                 <w:lang w:val="en-CA"/>
               </w:rPr>
-              <w:t>RoleManager</w:t>
+              <w:t>UserManager</w:t>
             </w:r>
             <w:proofErr w:type="spellEnd"/>
           </w:p>
@@ -1107,11 +1119,18 @@
               <w:t xml:space="preserve">Public void </w:t>
             </w:r>
             <w:proofErr w:type="spellStart"/>
-            <w:r>
-              <w:rPr>
-                <w:lang w:val="en-CA"/>
-              </w:rPr>
-              <w:t>DeleteRole</w:t>
+            <w:proofErr w:type="gramStart"/>
+            <w:r>
+              <w:rPr>
+                <w:lang w:val="en-CA"/>
+              </w:rPr>
+              <w:t>Add</w:t>
+            </w:r>
+            <w:r>
+              <w:rPr>
+                <w:lang w:val="en-CA"/>
+              </w:rPr>
+              <w:t>User</w:t>
             </w:r>
             <w:proofErr w:type="spellEnd"/>
             <w:r>
@@ -1121,11 +1140,12 @@
               <w:t>(</w:t>
             </w:r>
             <w:proofErr w:type="spellStart"/>
-            <w:r>
-              <w:rPr>
-                <w:lang w:val="en-CA"/>
-              </w:rPr>
-              <w:t>int</w:t>
+            <w:proofErr w:type="gramEnd"/>
+            <w:r>
+              <w:rPr>
+                <w:lang w:val="en-CA"/>
+              </w:rPr>
+              <w:t>UserProfile</w:t>
             </w:r>
             <w:proofErr w:type="spellEnd"/>
             <w:r>
@@ -1134,14 +1154,12 @@
               </w:rPr>
               <w:t xml:space="preserve"> </w:t>
             </w:r>
-            <w:proofErr w:type="spellStart"/>
-            <w:r>
-              <w:rPr>
-                <w:lang w:val="en-CA"/>
-              </w:rPr>
-              <w:t>roleid</w:t>
-            </w:r>
-            <w:proofErr w:type="spellEnd"/>
+            <w:r>
+              <w:rPr>
+                <w:lang w:val="en-CA"/>
+              </w:rPr>
+              <w:t>user</w:t>
+            </w:r>
             <w:r>
               <w:rPr>
                 <w:lang w:val="en-CA"/>
@@ -1159,21 +1177,27 @@
               <w:rPr>
                 <w:lang w:val="en-CA"/>
               </w:rPr>
-              <w:t xml:space="preserve">Removes a select role from the </w:t>
-            </w:r>
-            <w:proofErr w:type="spellStart"/>
-            <w:r>
-              <w:rPr>
-                <w:lang w:val="en-CA"/>
-              </w:rPr>
-              <w:t>RoleProfile</w:t>
-            </w:r>
-            <w:proofErr w:type="spellEnd"/>
-            <w:r>
-              <w:rPr>
-                <w:lang w:val="en-CA"/>
-              </w:rPr>
-              <w:t xml:space="preserve"> table.</w:t>
+              <w:t xml:space="preserve">Add a new user to the </w:t>
+            </w:r>
+            <w:proofErr w:type="spellStart"/>
+            <w:r>
+              <w:rPr>
+                <w:lang w:val="en-CA"/>
+              </w:rPr>
+              <w:t>UserProfile</w:t>
+            </w:r>
+            <w:proofErr w:type="spellEnd"/>
+            <w:r>
+              <w:rPr>
+                <w:lang w:val="en-CA"/>
+              </w:rPr>
+              <w:t xml:space="preserve"> table</w:t>
+            </w:r>
+            <w:r>
+              <w:rPr>
+                <w:lang w:val="en-CA"/>
+              </w:rPr>
+              <w:t>.</w:t>
             </w:r>
           </w:p>
         </w:tc>
@@ -1239,20 +1263,6 @@
                 <w:lang w:val="en-CA"/>
               </w:rPr>
             </w:pPr>
-            <w:proofErr w:type="spellStart"/>
-            <w:r>
-              <w:rPr>
-                <w:lang w:val="en-CA"/>
-              </w:rPr>
-              <w:t>RoleProfile</w:t>
-            </w:r>
-            <w:proofErr w:type="spellEnd"/>
-            <w:r>
-              <w:rPr>
-                <w:lang w:val="en-CA"/>
-              </w:rPr>
-              <w:t xml:space="preserve"> (D)</w:t>
-            </w:r>
           </w:p>
         </w:tc>
         <w:tc>
@@ -1270,14 +1280,26 @@
               <w:rPr>
                 <w:lang w:val="en-CA"/>
               </w:rPr>
-              <w:t>RoleProfile</w:t>
-            </w:r>
-            <w:proofErr w:type="spellEnd"/>
-            <w:r>
-              <w:rPr>
-                <w:lang w:val="en-CA"/>
-              </w:rPr>
-              <w:t xml:space="preserve"> (E)</w:t>
+              <w:t>UserProfile</w:t>
+            </w:r>
+            <w:proofErr w:type="spellEnd"/>
+            <w:r>
+              <w:rPr>
+                <w:lang w:val="en-CA"/>
+              </w:rPr>
+              <w:t xml:space="preserve"> (</w:t>
+            </w:r>
+            <w:r>
+              <w:rPr>
+                <w:lang w:val="en-CA"/>
+              </w:rPr>
+              <w:t>P</w:t>
+            </w:r>
+            <w:r>
+              <w:rPr>
+                <w:lang w:val="en-CA"/>
+              </w:rPr>
+              <w:t>)</w:t>
             </w:r>
           </w:p>
         </w:tc>
@@ -1367,7 +1389,7 @@
               <w:rPr>
                 <w:lang w:val="en-CA"/>
               </w:rPr>
-              <w:t>InsertRoleButton</w:t>
+              <w:t>RolesList</w:t>
             </w:r>
             <w:proofErr w:type="spellEnd"/>
           </w:p>
@@ -1382,12 +1404,18 @@
                 <w:lang w:val="en-CA"/>
               </w:rPr>
             </w:pPr>
-            <w:proofErr w:type="spellStart"/>
-            <w:r>
-              <w:rPr>
-                <w:lang w:val="en-CA"/>
-              </w:rPr>
-              <w:t>InsertRoleClicked</w:t>
+            <w:r>
+              <w:rPr>
+                <w:lang w:val="en-CA"/>
+              </w:rPr>
+              <w:t xml:space="preserve">None / wired via </w:t>
+            </w:r>
+            <w:proofErr w:type="spellStart"/>
+            <w:r>
+              <w:rPr>
+                <w:lang w:val="en-CA"/>
+              </w:rPr>
+              <w:t>ObjectDataSource</w:t>
             </w:r>
             <w:proofErr w:type="spellEnd"/>
           </w:p>
@@ -1471,34 +1499,7 @@
               <w:rPr>
                 <w:lang w:val="en-CA"/>
               </w:rPr>
-              <w:t xml:space="preserve">Public void </w:t>
-            </w:r>
-            <w:proofErr w:type="spellStart"/>
-            <w:r>
-              <w:rPr>
-                <w:lang w:val="en-CA"/>
-              </w:rPr>
-              <w:t>AddRole</w:t>
-            </w:r>
-            <w:proofErr w:type="spellEnd"/>
-            <w:r>
-              <w:rPr>
-                <w:lang w:val="en-CA"/>
-              </w:rPr>
-              <w:t>()</w:t>
-            </w:r>
-          </w:p>
-          <w:p>
-            <w:pPr>
-              <w:rPr>
-                <w:lang w:val="en-CA"/>
-              </w:rPr>
-            </w:pPr>
-            <w:r>
-              <w:rPr>
-                <w:lang w:val="en-CA"/>
-              </w:rPr>
-              <w:t xml:space="preserve">Add a new role to the </w:t>
+              <w:t>List&lt;</w:t>
             </w:r>
             <w:proofErr w:type="spellStart"/>
             <w:r>
@@ -1512,7 +1513,34 @@
               <w:rPr>
                 <w:lang w:val="en-CA"/>
               </w:rPr>
-              <w:t xml:space="preserve"> table.</w:t>
+              <w:t xml:space="preserve">&gt; </w:t>
+            </w:r>
+            <w:proofErr w:type="spellStart"/>
+            <w:r>
+              <w:rPr>
+                <w:lang w:val="en-CA"/>
+              </w:rPr>
+              <w:t>ListAllRoles</w:t>
+            </w:r>
+            <w:proofErr w:type="spellEnd"/>
+            <w:r>
+              <w:rPr>
+                <w:lang w:val="en-CA"/>
+              </w:rPr>
+              <w:t xml:space="preserve"> ()</w:t>
+            </w:r>
+          </w:p>
+          <w:p>
+            <w:pPr>
+              <w:rPr>
+                <w:lang w:val="en-CA"/>
+              </w:rPr>
+            </w:pPr>
+            <w:r>
+              <w:rPr>
+                <w:lang w:val="en-CA"/>
+              </w:rPr>
+              <w:t>Returns a list of all roles.</w:t>
             </w:r>
           </w:p>
         </w:tc>
@@ -1538,7 +1566,25 @@
                 <w:sz w:val="18"/>
                 <w:lang w:val="en-CA"/>
               </w:rPr>
-              <w:t>SQL Table(s): (C,R,U,D)</w:t>
+              <w:t>SQL Table(s): (</w:t>
+            </w:r>
+            <w:proofErr w:type="gramStart"/>
+            <w:r>
+              <w:rPr>
+                <w:b/>
+                <w:sz w:val="18"/>
+                <w:lang w:val="en-CA"/>
+              </w:rPr>
+              <w:t>C,R</w:t>
+            </w:r>
+            <w:proofErr w:type="gramEnd"/>
+            <w:r>
+              <w:rPr>
+                <w:b/>
+                <w:sz w:val="18"/>
+                <w:lang w:val="en-CA"/>
+              </w:rPr>
+              <w:t>,U,D)</w:t>
             </w:r>
           </w:p>
         </w:tc>
@@ -1578,6 +1624,18 @@
                 <w:lang w:val="en-CA"/>
               </w:rPr>
             </w:pPr>
+          </w:p>
+        </w:tc>
+        <w:tc>
+          <w:tcPr>
+            <w:tcW w:w="4819" w:type="dxa"/>
+          </w:tcPr>
+          <w:p>
+            <w:pPr>
+              <w:rPr>
+                <w:lang w:val="en-CA"/>
+              </w:rPr>
+            </w:pPr>
             <w:proofErr w:type="spellStart"/>
             <w:r>
               <w:rPr>
@@ -1590,21 +1648,225 @@
               <w:rPr>
                 <w:lang w:val="en-CA"/>
               </w:rPr>
-              <w:t xml:space="preserve"> (C)</w:t>
+              <w:t xml:space="preserve"> (P)</w:t>
+            </w:r>
+          </w:p>
+        </w:tc>
+      </w:tr>
+    </w:tbl>
+    <w:p>
+      <w:pPr>
+        <w:rPr>
+          <w:lang w:val="en-CA"/>
+        </w:rPr>
+      </w:pPr>
+    </w:p>
+    <w:tbl>
+      <w:tblPr>
+        <w:tblStyle w:val="TableGrid"/>
+        <w:tblW w:w="0" w:type="auto"/>
+        <w:tblLook w:val="04A0" w:firstRow="1" w:lastRow="0" w:firstColumn="1" w:lastColumn="0" w:noHBand="0" w:noVBand="1"/>
+      </w:tblPr>
+      <w:tblGrid>
+        <w:gridCol w:w="2405"/>
+        <w:gridCol w:w="2126"/>
+        <w:gridCol w:w="4819"/>
+      </w:tblGrid>
+      <w:tr>
+        <w:tc>
+          <w:tcPr>
+            <w:tcW w:w="4531" w:type="dxa"/>
+            <w:gridSpan w:val="2"/>
+            <w:shd w:val="clear" w:color="auto" w:fill="DBDBDB" w:themeFill="accent3" w:themeFillTint="66"/>
+          </w:tcPr>
+          <w:p>
+            <w:pPr>
+              <w:rPr>
+                <w:b/>
+                <w:sz w:val="18"/>
+                <w:lang w:val="en-CA"/>
+              </w:rPr>
+            </w:pPr>
+            <w:r>
+              <w:rPr>
+                <w:b/>
+                <w:sz w:val="18"/>
+                <w:lang w:val="en-CA"/>
+              </w:rPr>
+              <w:t>Controls</w:t>
             </w:r>
           </w:p>
         </w:tc>
         <w:tc>
           <w:tcPr>
             <w:tcW w:w="4819" w:type="dxa"/>
-          </w:tcPr>
-          <w:p>
-            <w:pPr>
-              <w:rPr>
-                <w:lang w:val="en-CA"/>
-              </w:rPr>
-            </w:pPr>
-            <w:proofErr w:type="spellStart"/>
+            <w:shd w:val="clear" w:color="auto" w:fill="DBDBDB" w:themeFill="accent3" w:themeFillTint="66"/>
+          </w:tcPr>
+          <w:p>
+            <w:pPr>
+              <w:rPr>
+                <w:b/>
+                <w:sz w:val="18"/>
+                <w:lang w:val="en-CA"/>
+              </w:rPr>
+            </w:pPr>
+            <w:r>
+              <w:rPr>
+                <w:b/>
+                <w:sz w:val="18"/>
+                <w:lang w:val="en-CA"/>
+              </w:rPr>
+              <w:t>Events</w:t>
+            </w:r>
+          </w:p>
+        </w:tc>
+      </w:tr>
+      <w:tr>
+        <w:tc>
+          <w:tcPr>
+            <w:tcW w:w="4531" w:type="dxa"/>
+            <w:gridSpan w:val="2"/>
+          </w:tcPr>
+          <w:p>
+            <w:pPr>
+              <w:rPr>
+                <w:lang w:val="en-CA"/>
+              </w:rPr>
+            </w:pPr>
+            <w:proofErr w:type="spellStart"/>
+            <w:r>
+              <w:rPr>
+                <w:lang w:val="en-CA"/>
+              </w:rPr>
+              <w:t>RolesList</w:t>
+            </w:r>
+            <w:proofErr w:type="spellEnd"/>
+          </w:p>
+        </w:tc>
+        <w:tc>
+          <w:tcPr>
+            <w:tcW w:w="4819" w:type="dxa"/>
+          </w:tcPr>
+          <w:p>
+            <w:pPr>
+              <w:rPr>
+                <w:lang w:val="en-CA"/>
+              </w:rPr>
+            </w:pPr>
+            <w:r>
+              <w:rPr>
+                <w:lang w:val="en-CA"/>
+              </w:rPr>
+              <w:t xml:space="preserve">None / wired via </w:t>
+            </w:r>
+            <w:proofErr w:type="spellStart"/>
+            <w:r>
+              <w:rPr>
+                <w:lang w:val="en-CA"/>
+              </w:rPr>
+              <w:t>ObjectDataSource</w:t>
+            </w:r>
+            <w:proofErr w:type="spellEnd"/>
+          </w:p>
+        </w:tc>
+      </w:tr>
+      <w:tr>
+        <w:tc>
+          <w:tcPr>
+            <w:tcW w:w="9350" w:type="dxa"/>
+            <w:gridSpan w:val="3"/>
+            <w:shd w:val="clear" w:color="auto" w:fill="DBDBDB" w:themeFill="accent3" w:themeFillTint="66"/>
+          </w:tcPr>
+          <w:p>
+            <w:pPr>
+              <w:rPr>
+                <w:lang w:val="en-CA"/>
+              </w:rPr>
+            </w:pPr>
+            <w:r>
+              <w:rPr>
+                <w:b/>
+                <w:sz w:val="18"/>
+                <w:lang w:val="en-CA"/>
+              </w:rPr>
+              <w:t>BBL Class(</w:t>
+            </w:r>
+            <w:proofErr w:type="spellStart"/>
+            <w:r>
+              <w:rPr>
+                <w:b/>
+                <w:sz w:val="18"/>
+                <w:lang w:val="en-CA"/>
+              </w:rPr>
+              <w:t>es</w:t>
+            </w:r>
+            <w:proofErr w:type="spellEnd"/>
+            <w:r>
+              <w:rPr>
+                <w:b/>
+                <w:sz w:val="18"/>
+                <w:lang w:val="en-CA"/>
+              </w:rPr>
+              <w:t>) and Method (s)</w:t>
+            </w:r>
+          </w:p>
+        </w:tc>
+      </w:tr>
+      <w:tr>
+        <w:tc>
+          <w:tcPr>
+            <w:tcW w:w="2405" w:type="dxa"/>
+          </w:tcPr>
+          <w:p>
+            <w:pPr>
+              <w:rPr>
+                <w:lang w:val="en-CA"/>
+              </w:rPr>
+            </w:pPr>
+            <w:proofErr w:type="spellStart"/>
+            <w:r>
+              <w:rPr>
+                <w:lang w:val="en-CA"/>
+              </w:rPr>
+              <w:t>RoleManager</w:t>
+            </w:r>
+            <w:proofErr w:type="spellEnd"/>
+          </w:p>
+        </w:tc>
+        <w:tc>
+          <w:tcPr>
+            <w:tcW w:w="6945" w:type="dxa"/>
+            <w:gridSpan w:val="2"/>
+          </w:tcPr>
+          <w:p>
+            <w:pPr>
+              <w:rPr>
+                <w:lang w:val="en-CA"/>
+              </w:rPr>
+            </w:pPr>
+            <w:r>
+              <w:rPr>
+                <w:lang w:val="en-CA"/>
+              </w:rPr>
+              <w:t xml:space="preserve">Void </w:t>
+            </w:r>
+            <w:proofErr w:type="spellStart"/>
+            <w:proofErr w:type="gramStart"/>
+            <w:r>
+              <w:rPr>
+                <w:lang w:val="en-CA"/>
+              </w:rPr>
+              <w:t>ForceDeleteRole</w:t>
+            </w:r>
+            <w:proofErr w:type="spellEnd"/>
+            <w:r>
+              <w:rPr>
+                <w:lang w:val="en-CA"/>
+              </w:rPr>
+              <w:t>(</w:t>
+            </w:r>
+            <w:proofErr w:type="spellStart"/>
+            <w:proofErr w:type="gramEnd"/>
             <w:r>
               <w:rPr>
                 <w:lang w:val="en-CA"/>
@@ -1616,7 +1878,498 @@
               <w:rPr>
                 <w:lang w:val="en-CA"/>
               </w:rPr>
-              <w:t xml:space="preserve"> (E)</w:t>
+              <w:t xml:space="preserve"> role)</w:t>
+            </w:r>
+          </w:p>
+          <w:p>
+            <w:pPr>
+              <w:rPr>
+                <w:lang w:val="en-CA"/>
+              </w:rPr>
+            </w:pPr>
+            <w:r>
+              <w:rPr>
+                <w:lang w:val="en-CA"/>
+              </w:rPr>
+              <w:t>Removes all users from the role and deletes the role.</w:t>
+            </w:r>
+          </w:p>
+        </w:tc>
+      </w:tr>
+      <w:tr>
+        <w:tc>
+          <w:tcPr>
+            <w:tcW w:w="4531" w:type="dxa"/>
+            <w:gridSpan w:val="2"/>
+            <w:shd w:val="clear" w:color="auto" w:fill="DBDBDB" w:themeFill="accent3" w:themeFillTint="66"/>
+          </w:tcPr>
+          <w:p>
+            <w:pPr>
+              <w:rPr>
+                <w:b/>
+                <w:sz w:val="18"/>
+                <w:lang w:val="en-CA"/>
+              </w:rPr>
+            </w:pPr>
+            <w:r>
+              <w:rPr>
+                <w:b/>
+                <w:sz w:val="18"/>
+                <w:lang w:val="en-CA"/>
+              </w:rPr>
+              <w:t>SQL Table(s): (</w:t>
+            </w:r>
+            <w:proofErr w:type="gramStart"/>
+            <w:r>
+              <w:rPr>
+                <w:b/>
+                <w:sz w:val="18"/>
+                <w:lang w:val="en-CA"/>
+              </w:rPr>
+              <w:t>C,R</w:t>
+            </w:r>
+            <w:proofErr w:type="gramEnd"/>
+            <w:r>
+              <w:rPr>
+                <w:b/>
+                <w:sz w:val="18"/>
+                <w:lang w:val="en-CA"/>
+              </w:rPr>
+              <w:t>,U,D)</w:t>
+            </w:r>
+          </w:p>
+        </w:tc>
+        <w:tc>
+          <w:tcPr>
+            <w:tcW w:w="4819" w:type="dxa"/>
+            <w:shd w:val="clear" w:color="auto" w:fill="DBDBDB" w:themeFill="accent3" w:themeFillTint="66"/>
+          </w:tcPr>
+          <w:p>
+            <w:pPr>
+              <w:rPr>
+                <w:b/>
+                <w:sz w:val="18"/>
+                <w:lang w:val="en-CA"/>
+              </w:rPr>
+            </w:pPr>
+            <w:r>
+              <w:rPr>
+                <w:b/>
+                <w:sz w:val="18"/>
+                <w:lang w:val="en-CA"/>
+              </w:rPr>
+              <w:t>Entities/DTOs/POCOs</w:t>
+            </w:r>
+          </w:p>
+        </w:tc>
+      </w:tr>
+      <w:tr>
+        <w:tc>
+          <w:tcPr>
+            <w:tcW w:w="4531" w:type="dxa"/>
+            <w:gridSpan w:val="2"/>
+          </w:tcPr>
+          <w:p>
+            <w:pPr>
+              <w:rPr>
+                <w:lang w:val="en-CA"/>
+              </w:rPr>
+            </w:pPr>
+          </w:p>
+        </w:tc>
+        <w:tc>
+          <w:tcPr>
+            <w:tcW w:w="4819" w:type="dxa"/>
+          </w:tcPr>
+          <w:p>
+            <w:pPr>
+              <w:rPr>
+                <w:lang w:val="en-CA"/>
+              </w:rPr>
+            </w:pPr>
+            <w:proofErr w:type="spellStart"/>
+            <w:r>
+              <w:rPr>
+                <w:lang w:val="en-CA"/>
+              </w:rPr>
+              <w:t>RoleProfile</w:t>
+            </w:r>
+            <w:proofErr w:type="spellEnd"/>
+            <w:r>
+              <w:rPr>
+                <w:lang w:val="en-CA"/>
+              </w:rPr>
+              <w:t xml:space="preserve"> (P), </w:t>
+            </w:r>
+            <w:proofErr w:type="spellStart"/>
+            <w:r>
+              <w:rPr>
+                <w:lang w:val="en-CA"/>
+              </w:rPr>
+              <w:t>ApplicationUser</w:t>
+            </w:r>
+            <w:proofErr w:type="spellEnd"/>
+            <w:r>
+              <w:rPr>
+                <w:lang w:val="en-CA"/>
+              </w:rPr>
+              <w:t xml:space="preserve"> (P)</w:t>
+            </w:r>
+          </w:p>
+        </w:tc>
+      </w:tr>
+    </w:tbl>
+    <w:p>
+      <w:pPr>
+        <w:rPr>
+          <w:b/>
+          <w:lang w:val="en-CA"/>
+        </w:rPr>
+      </w:pPr>
+      <w:bookmarkStart w:id="0" w:name="_GoBack"/>
+      <w:bookmarkEnd w:id="0"/>
+    </w:p>
+    <w:tbl>
+      <w:tblPr>
+        <w:tblStyle w:val="TableGrid"/>
+        <w:tblW w:w="0" w:type="auto"/>
+        <w:tblLook w:val="04A0" w:firstRow="1" w:lastRow="0" w:firstColumn="1" w:lastColumn="0" w:noHBand="0" w:noVBand="1"/>
+      </w:tblPr>
+      <w:tblGrid>
+        <w:gridCol w:w="2405"/>
+        <w:gridCol w:w="2126"/>
+        <w:gridCol w:w="4819"/>
+      </w:tblGrid>
+      <w:tr>
+        <w:tc>
+          <w:tcPr>
+            <w:tcW w:w="4531" w:type="dxa"/>
+            <w:gridSpan w:val="2"/>
+            <w:shd w:val="clear" w:color="auto" w:fill="DBDBDB" w:themeFill="accent3" w:themeFillTint="66"/>
+          </w:tcPr>
+          <w:p>
+            <w:pPr>
+              <w:rPr>
+                <w:b/>
+                <w:sz w:val="18"/>
+                <w:lang w:val="en-CA"/>
+              </w:rPr>
+            </w:pPr>
+            <w:r>
+              <w:rPr>
+                <w:b/>
+                <w:sz w:val="18"/>
+                <w:lang w:val="en-CA"/>
+              </w:rPr>
+              <w:t>Controls</w:t>
+            </w:r>
+          </w:p>
+        </w:tc>
+        <w:tc>
+          <w:tcPr>
+            <w:tcW w:w="4819" w:type="dxa"/>
+            <w:shd w:val="clear" w:color="auto" w:fill="DBDBDB" w:themeFill="accent3" w:themeFillTint="66"/>
+          </w:tcPr>
+          <w:p>
+            <w:pPr>
+              <w:rPr>
+                <w:b/>
+                <w:sz w:val="18"/>
+                <w:lang w:val="en-CA"/>
+              </w:rPr>
+            </w:pPr>
+            <w:r>
+              <w:rPr>
+                <w:b/>
+                <w:sz w:val="18"/>
+                <w:lang w:val="en-CA"/>
+              </w:rPr>
+              <w:t>Events</w:t>
+            </w:r>
+          </w:p>
+        </w:tc>
+      </w:tr>
+      <w:tr>
+        <w:tc>
+          <w:tcPr>
+            <w:tcW w:w="4531" w:type="dxa"/>
+            <w:gridSpan w:val="2"/>
+          </w:tcPr>
+          <w:p>
+            <w:pPr>
+              <w:rPr>
+                <w:lang w:val="en-CA"/>
+              </w:rPr>
+            </w:pPr>
+            <w:proofErr w:type="spellStart"/>
+            <w:r>
+              <w:rPr>
+                <w:lang w:val="en-CA"/>
+              </w:rPr>
+              <w:t>RolesList</w:t>
+            </w:r>
+            <w:proofErr w:type="spellEnd"/>
+          </w:p>
+        </w:tc>
+        <w:tc>
+          <w:tcPr>
+            <w:tcW w:w="4819" w:type="dxa"/>
+          </w:tcPr>
+          <w:p>
+            <w:pPr>
+              <w:rPr>
+                <w:lang w:val="en-CA"/>
+              </w:rPr>
+            </w:pPr>
+            <w:r>
+              <w:rPr>
+                <w:lang w:val="en-CA"/>
+              </w:rPr>
+              <w:t xml:space="preserve">None / wired via </w:t>
+            </w:r>
+            <w:proofErr w:type="spellStart"/>
+            <w:r>
+              <w:rPr>
+                <w:lang w:val="en-CA"/>
+              </w:rPr>
+              <w:t>ObjectDataSource</w:t>
+            </w:r>
+            <w:proofErr w:type="spellEnd"/>
+          </w:p>
+        </w:tc>
+      </w:tr>
+      <w:tr>
+        <w:tc>
+          <w:tcPr>
+            <w:tcW w:w="9350" w:type="dxa"/>
+            <w:gridSpan w:val="3"/>
+            <w:shd w:val="clear" w:color="auto" w:fill="DBDBDB" w:themeFill="accent3" w:themeFillTint="66"/>
+          </w:tcPr>
+          <w:p>
+            <w:pPr>
+              <w:rPr>
+                <w:lang w:val="en-CA"/>
+              </w:rPr>
+            </w:pPr>
+            <w:r>
+              <w:rPr>
+                <w:b/>
+                <w:sz w:val="18"/>
+                <w:lang w:val="en-CA"/>
+              </w:rPr>
+              <w:t>BBL Class(</w:t>
+            </w:r>
+            <w:proofErr w:type="spellStart"/>
+            <w:r>
+              <w:rPr>
+                <w:b/>
+                <w:sz w:val="18"/>
+                <w:lang w:val="en-CA"/>
+              </w:rPr>
+              <w:t>es</w:t>
+            </w:r>
+            <w:proofErr w:type="spellEnd"/>
+            <w:r>
+              <w:rPr>
+                <w:b/>
+                <w:sz w:val="18"/>
+                <w:lang w:val="en-CA"/>
+              </w:rPr>
+              <w:t>) and Method (s)</w:t>
+            </w:r>
+          </w:p>
+        </w:tc>
+      </w:tr>
+      <w:tr>
+        <w:tc>
+          <w:tcPr>
+            <w:tcW w:w="2405" w:type="dxa"/>
+          </w:tcPr>
+          <w:p>
+            <w:pPr>
+              <w:rPr>
+                <w:lang w:val="en-CA"/>
+              </w:rPr>
+            </w:pPr>
+            <w:proofErr w:type="spellStart"/>
+            <w:r>
+              <w:rPr>
+                <w:lang w:val="en-CA"/>
+              </w:rPr>
+              <w:t>RoleManager</w:t>
+            </w:r>
+            <w:proofErr w:type="spellEnd"/>
+          </w:p>
+        </w:tc>
+        <w:tc>
+          <w:tcPr>
+            <w:tcW w:w="6945" w:type="dxa"/>
+            <w:gridSpan w:val="2"/>
+          </w:tcPr>
+          <w:p>
+            <w:pPr>
+              <w:rPr>
+                <w:lang w:val="en-CA"/>
+              </w:rPr>
+            </w:pPr>
+            <w:r>
+              <w:rPr>
+                <w:lang w:val="en-CA"/>
+              </w:rPr>
+              <w:t xml:space="preserve">Void </w:t>
+            </w:r>
+            <w:proofErr w:type="spellStart"/>
+            <w:proofErr w:type="gramStart"/>
+            <w:r>
+              <w:rPr>
+                <w:lang w:val="en-CA"/>
+              </w:rPr>
+              <w:t>AddRole</w:t>
+            </w:r>
+            <w:proofErr w:type="spellEnd"/>
+            <w:r>
+              <w:rPr>
+                <w:lang w:val="en-CA"/>
+              </w:rPr>
+              <w:t>(</w:t>
+            </w:r>
+            <w:proofErr w:type="spellStart"/>
+            <w:proofErr w:type="gramEnd"/>
+            <w:r>
+              <w:rPr>
+                <w:lang w:val="en-CA"/>
+              </w:rPr>
+              <w:t>RoleProfile</w:t>
+            </w:r>
+            <w:proofErr w:type="spellEnd"/>
+            <w:r>
+              <w:rPr>
+                <w:lang w:val="en-CA"/>
+              </w:rPr>
+              <w:t xml:space="preserve"> role)</w:t>
+            </w:r>
+          </w:p>
+          <w:p>
+            <w:pPr>
+              <w:rPr>
+                <w:lang w:val="en-CA"/>
+              </w:rPr>
+            </w:pPr>
+            <w:r>
+              <w:rPr>
+                <w:lang w:val="en-CA"/>
+              </w:rPr>
+              <w:lastRenderedPageBreak/>
+              <w:t>Adds the role using a role profile’s name.</w:t>
+            </w:r>
+          </w:p>
+        </w:tc>
+      </w:tr>
+      <w:tr>
+        <w:tc>
+          <w:tcPr>
+            <w:tcW w:w="4531" w:type="dxa"/>
+            <w:gridSpan w:val="2"/>
+            <w:shd w:val="clear" w:color="auto" w:fill="DBDBDB" w:themeFill="accent3" w:themeFillTint="66"/>
+          </w:tcPr>
+          <w:p>
+            <w:pPr>
+              <w:rPr>
+                <w:b/>
+                <w:sz w:val="18"/>
+                <w:lang w:val="en-CA"/>
+              </w:rPr>
+            </w:pPr>
+            <w:r>
+              <w:rPr>
+                <w:b/>
+                <w:sz w:val="18"/>
+                <w:lang w:val="en-CA"/>
+              </w:rPr>
+              <w:lastRenderedPageBreak/>
+              <w:t>SQL Table(s): (</w:t>
+            </w:r>
+            <w:proofErr w:type="gramStart"/>
+            <w:r>
+              <w:rPr>
+                <w:b/>
+                <w:sz w:val="18"/>
+                <w:lang w:val="en-CA"/>
+              </w:rPr>
+              <w:t>C,R</w:t>
+            </w:r>
+            <w:proofErr w:type="gramEnd"/>
+            <w:r>
+              <w:rPr>
+                <w:b/>
+                <w:sz w:val="18"/>
+                <w:lang w:val="en-CA"/>
+              </w:rPr>
+              <w:t>,U,D)</w:t>
+            </w:r>
+          </w:p>
+        </w:tc>
+        <w:tc>
+          <w:tcPr>
+            <w:tcW w:w="4819" w:type="dxa"/>
+            <w:shd w:val="clear" w:color="auto" w:fill="DBDBDB" w:themeFill="accent3" w:themeFillTint="66"/>
+          </w:tcPr>
+          <w:p>
+            <w:pPr>
+              <w:rPr>
+                <w:b/>
+                <w:sz w:val="18"/>
+                <w:lang w:val="en-CA"/>
+              </w:rPr>
+            </w:pPr>
+            <w:r>
+              <w:rPr>
+                <w:b/>
+                <w:sz w:val="18"/>
+                <w:lang w:val="en-CA"/>
+              </w:rPr>
+              <w:t>Entities/DTOs/POCOs</w:t>
+            </w:r>
+          </w:p>
+        </w:tc>
+      </w:tr>
+      <w:tr>
+        <w:tc>
+          <w:tcPr>
+            <w:tcW w:w="4531" w:type="dxa"/>
+            <w:gridSpan w:val="2"/>
+          </w:tcPr>
+          <w:p>
+            <w:pPr>
+              <w:rPr>
+                <w:lang w:val="en-CA"/>
+              </w:rPr>
+            </w:pPr>
+          </w:p>
+        </w:tc>
+        <w:tc>
+          <w:tcPr>
+            <w:tcW w:w="4819" w:type="dxa"/>
+          </w:tcPr>
+          <w:p>
+            <w:pPr>
+              <w:rPr>
+                <w:lang w:val="en-CA"/>
+              </w:rPr>
+            </w:pPr>
+            <w:proofErr w:type="spellStart"/>
+            <w:r>
+              <w:rPr>
+                <w:lang w:val="en-CA"/>
+              </w:rPr>
+              <w:t>RoleProfile</w:t>
+            </w:r>
+            <w:proofErr w:type="spellEnd"/>
+            <w:r>
+              <w:rPr>
+                <w:lang w:val="en-CA"/>
+              </w:rPr>
+              <w:t xml:space="preserve"> (P)</w:t>
             </w:r>
           </w:p>
         </w:tc>
@@ -1629,63 +2382,404 @@
         </w:rPr>
       </w:pPr>
     </w:p>
+    <w:tbl>
+      <w:tblPr>
+        <w:tblStyle w:val="TableGrid"/>
+        <w:tblW w:w="0" w:type="auto"/>
+        <w:tblLook w:val="04A0" w:firstRow="1" w:lastRow="0" w:firstColumn="1" w:lastColumn="0" w:noHBand="0" w:noVBand="1"/>
+      </w:tblPr>
+      <w:tblGrid>
+        <w:gridCol w:w="2405"/>
+        <w:gridCol w:w="2126"/>
+        <w:gridCol w:w="4819"/>
+      </w:tblGrid>
+      <w:tr>
+        <w:tc>
+          <w:tcPr>
+            <w:tcW w:w="4531" w:type="dxa"/>
+            <w:gridSpan w:val="2"/>
+            <w:shd w:val="clear" w:color="auto" w:fill="DBDBDB" w:themeFill="accent3" w:themeFillTint="66"/>
+          </w:tcPr>
+          <w:p>
+            <w:pPr>
+              <w:rPr>
+                <w:b/>
+                <w:sz w:val="18"/>
+                <w:lang w:val="en-CA"/>
+              </w:rPr>
+            </w:pPr>
+            <w:r>
+              <w:rPr>
+                <w:b/>
+                <w:sz w:val="18"/>
+                <w:lang w:val="en-CA"/>
+              </w:rPr>
+              <w:t>Controls</w:t>
+            </w:r>
+          </w:p>
+        </w:tc>
+        <w:tc>
+          <w:tcPr>
+            <w:tcW w:w="4819" w:type="dxa"/>
+            <w:shd w:val="clear" w:color="auto" w:fill="DBDBDB" w:themeFill="accent3" w:themeFillTint="66"/>
+          </w:tcPr>
+          <w:p>
+            <w:pPr>
+              <w:rPr>
+                <w:b/>
+                <w:sz w:val="18"/>
+                <w:lang w:val="en-CA"/>
+              </w:rPr>
+            </w:pPr>
+            <w:r>
+              <w:rPr>
+                <w:b/>
+                <w:sz w:val="18"/>
+                <w:lang w:val="en-CA"/>
+              </w:rPr>
+              <w:t>Events</w:t>
+            </w:r>
+          </w:p>
+        </w:tc>
+      </w:tr>
+      <w:tr>
+        <w:tc>
+          <w:tcPr>
+            <w:tcW w:w="4531" w:type="dxa"/>
+            <w:gridSpan w:val="2"/>
+          </w:tcPr>
+          <w:p>
+            <w:pPr>
+              <w:rPr>
+                <w:lang w:val="en-CA"/>
+              </w:rPr>
+            </w:pPr>
+            <w:proofErr w:type="spellStart"/>
+            <w:r>
+              <w:rPr>
+                <w:lang w:val="en-CA"/>
+              </w:rPr>
+              <w:t>Members</w:t>
+            </w:r>
+            <w:r>
+              <w:rPr>
+                <w:lang w:val="en-CA"/>
+              </w:rPr>
+              <w:t>List</w:t>
+            </w:r>
+            <w:proofErr w:type="spellEnd"/>
+          </w:p>
+        </w:tc>
+        <w:tc>
+          <w:tcPr>
+            <w:tcW w:w="4819" w:type="dxa"/>
+          </w:tcPr>
+          <w:p>
+            <w:pPr>
+              <w:rPr>
+                <w:lang w:val="en-CA"/>
+              </w:rPr>
+            </w:pPr>
+            <w:r>
+              <w:rPr>
+                <w:lang w:val="en-CA"/>
+              </w:rPr>
+              <w:t xml:space="preserve">None / wired via </w:t>
+            </w:r>
+            <w:proofErr w:type="spellStart"/>
+            <w:r>
+              <w:rPr>
+                <w:lang w:val="en-CA"/>
+              </w:rPr>
+              <w:t>ObjectDataSource</w:t>
+            </w:r>
+            <w:proofErr w:type="spellEnd"/>
+          </w:p>
+        </w:tc>
+      </w:tr>
+      <w:tr>
+        <w:tc>
+          <w:tcPr>
+            <w:tcW w:w="9350" w:type="dxa"/>
+            <w:gridSpan w:val="3"/>
+            <w:shd w:val="clear" w:color="auto" w:fill="DBDBDB" w:themeFill="accent3" w:themeFillTint="66"/>
+          </w:tcPr>
+          <w:p>
+            <w:pPr>
+              <w:rPr>
+                <w:lang w:val="en-CA"/>
+              </w:rPr>
+            </w:pPr>
+            <w:r>
+              <w:rPr>
+                <w:b/>
+                <w:sz w:val="18"/>
+                <w:lang w:val="en-CA"/>
+              </w:rPr>
+              <w:t>BBL Class(</w:t>
+            </w:r>
+            <w:proofErr w:type="spellStart"/>
+            <w:r>
+              <w:rPr>
+                <w:b/>
+                <w:sz w:val="18"/>
+                <w:lang w:val="en-CA"/>
+              </w:rPr>
+              <w:t>es</w:t>
+            </w:r>
+            <w:proofErr w:type="spellEnd"/>
+            <w:r>
+              <w:rPr>
+                <w:b/>
+                <w:sz w:val="18"/>
+                <w:lang w:val="en-CA"/>
+              </w:rPr>
+              <w:t>) and Method (s)</w:t>
+            </w:r>
+          </w:p>
+        </w:tc>
+      </w:tr>
+      <w:tr>
+        <w:tc>
+          <w:tcPr>
+            <w:tcW w:w="2405" w:type="dxa"/>
+          </w:tcPr>
+          <w:p>
+            <w:pPr>
+              <w:rPr>
+                <w:lang w:val="en-CA"/>
+              </w:rPr>
+            </w:pPr>
+            <w:proofErr w:type="spellStart"/>
+            <w:r>
+              <w:rPr>
+                <w:lang w:val="en-CA"/>
+              </w:rPr>
+              <w:t>RoleManager</w:t>
+            </w:r>
+            <w:proofErr w:type="spellEnd"/>
+          </w:p>
+        </w:tc>
+        <w:tc>
+          <w:tcPr>
+            <w:tcW w:w="6945" w:type="dxa"/>
+            <w:gridSpan w:val="2"/>
+          </w:tcPr>
+          <w:p>
+            <w:pPr>
+              <w:rPr>
+                <w:lang w:val="en-CA"/>
+              </w:rPr>
+            </w:pPr>
+            <w:r>
+              <w:rPr>
+                <w:lang w:val="en-CA"/>
+              </w:rPr>
+              <w:t>List&lt;</w:t>
+            </w:r>
+            <w:r>
+              <w:rPr>
+                <w:lang w:val="en-CA"/>
+              </w:rPr>
+              <w:t>string</w:t>
+            </w:r>
+            <w:r>
+              <w:rPr>
+                <w:lang w:val="en-CA"/>
+              </w:rPr>
+              <w:t xml:space="preserve">&gt; </w:t>
+            </w:r>
+            <w:proofErr w:type="spellStart"/>
+            <w:r>
+              <w:rPr>
+                <w:lang w:val="en-CA"/>
+              </w:rPr>
+              <w:t>ListAll</w:t>
+            </w:r>
+            <w:r>
+              <w:rPr>
+                <w:lang w:val="en-CA"/>
+              </w:rPr>
+              <w:t>Members</w:t>
+            </w:r>
+            <w:proofErr w:type="spellEnd"/>
+            <w:r>
+              <w:rPr>
+                <w:lang w:val="en-CA"/>
+              </w:rPr>
+              <w:t xml:space="preserve"> (</w:t>
+            </w:r>
+            <w:r>
+              <w:rPr>
+                <w:lang w:val="en-CA"/>
+              </w:rPr>
+              <w:t xml:space="preserve">Role </w:t>
+            </w:r>
+            <w:proofErr w:type="spellStart"/>
+            <w:r>
+              <w:rPr>
+                <w:lang w:val="en-CA"/>
+              </w:rPr>
+              <w:t>roleid</w:t>
+            </w:r>
+            <w:proofErr w:type="spellEnd"/>
+            <w:r>
+              <w:rPr>
+                <w:lang w:val="en-CA"/>
+              </w:rPr>
+              <w:t>)</w:t>
+            </w:r>
+          </w:p>
+          <w:p>
+            <w:pPr>
+              <w:rPr>
+                <w:lang w:val="en-CA"/>
+              </w:rPr>
+            </w:pPr>
+            <w:r>
+              <w:rPr>
+                <w:lang w:val="en-CA"/>
+              </w:rPr>
+              <w:t xml:space="preserve">Returns a list of all </w:t>
+            </w:r>
+            <w:r>
+              <w:rPr>
+                <w:lang w:val="en-CA"/>
+              </w:rPr>
+              <w:t xml:space="preserve">members belonging to the input </w:t>
+            </w:r>
+            <w:proofErr w:type="spellStart"/>
+            <w:r>
+              <w:rPr>
+                <w:lang w:val="en-CA"/>
+              </w:rPr>
+              <w:t>roleid</w:t>
+            </w:r>
+            <w:proofErr w:type="spellEnd"/>
+            <w:r>
+              <w:rPr>
+                <w:lang w:val="en-CA"/>
+              </w:rPr>
+              <w:t>.</w:t>
+            </w:r>
+          </w:p>
+        </w:tc>
+      </w:tr>
+      <w:tr>
+        <w:tc>
+          <w:tcPr>
+            <w:tcW w:w="4531" w:type="dxa"/>
+            <w:gridSpan w:val="2"/>
+            <w:shd w:val="clear" w:color="auto" w:fill="DBDBDB" w:themeFill="accent3" w:themeFillTint="66"/>
+          </w:tcPr>
+          <w:p>
+            <w:pPr>
+              <w:rPr>
+                <w:b/>
+                <w:sz w:val="18"/>
+                <w:lang w:val="en-CA"/>
+              </w:rPr>
+            </w:pPr>
+            <w:r>
+              <w:rPr>
+                <w:b/>
+                <w:sz w:val="18"/>
+                <w:lang w:val="en-CA"/>
+              </w:rPr>
+              <w:t>SQL Table(s): (</w:t>
+            </w:r>
+            <w:proofErr w:type="gramStart"/>
+            <w:r>
+              <w:rPr>
+                <w:b/>
+                <w:sz w:val="18"/>
+                <w:lang w:val="en-CA"/>
+              </w:rPr>
+              <w:t>C,R</w:t>
+            </w:r>
+            <w:proofErr w:type="gramEnd"/>
+            <w:r>
+              <w:rPr>
+                <w:b/>
+                <w:sz w:val="18"/>
+                <w:lang w:val="en-CA"/>
+              </w:rPr>
+              <w:t>,U,D)</w:t>
+            </w:r>
+          </w:p>
+        </w:tc>
+        <w:tc>
+          <w:tcPr>
+            <w:tcW w:w="4819" w:type="dxa"/>
+            <w:shd w:val="clear" w:color="auto" w:fill="DBDBDB" w:themeFill="accent3" w:themeFillTint="66"/>
+          </w:tcPr>
+          <w:p>
+            <w:pPr>
+              <w:rPr>
+                <w:b/>
+                <w:sz w:val="18"/>
+                <w:lang w:val="en-CA"/>
+              </w:rPr>
+            </w:pPr>
+            <w:r>
+              <w:rPr>
+                <w:b/>
+                <w:sz w:val="18"/>
+                <w:lang w:val="en-CA"/>
+              </w:rPr>
+              <w:t>Entities/DTOs/POCOs</w:t>
+            </w:r>
+          </w:p>
+        </w:tc>
+      </w:tr>
+      <w:tr>
+        <w:tc>
+          <w:tcPr>
+            <w:tcW w:w="4531" w:type="dxa"/>
+            <w:gridSpan w:val="2"/>
+          </w:tcPr>
+          <w:p>
+            <w:pPr>
+              <w:rPr>
+                <w:lang w:val="en-CA"/>
+              </w:rPr>
+            </w:pPr>
+          </w:p>
+        </w:tc>
+        <w:tc>
+          <w:tcPr>
+            <w:tcW w:w="4819" w:type="dxa"/>
+          </w:tcPr>
+          <w:p>
+            <w:pPr>
+              <w:rPr>
+                <w:lang w:val="en-CA"/>
+              </w:rPr>
+            </w:pPr>
+            <w:proofErr w:type="spellStart"/>
+            <w:r>
+              <w:rPr>
+                <w:lang w:val="en-CA"/>
+              </w:rPr>
+              <w:t>RoleProfile</w:t>
+            </w:r>
+            <w:proofErr w:type="spellEnd"/>
+            <w:r>
+              <w:rPr>
+                <w:lang w:val="en-CA"/>
+              </w:rPr>
+              <w:t xml:space="preserve"> (P)</w:t>
+            </w:r>
+          </w:p>
+        </w:tc>
+      </w:tr>
+    </w:tbl>
     <w:p>
       <w:pPr>
         <w:rPr>
           <w:lang w:val="en-CA" w:eastAsia="en-CA"/>
         </w:rPr>
       </w:pPr>
-    </w:p>
-    <w:p>
-      <w:pPr>
-        <w:rPr>
-          <w:lang w:val="en-CA" w:eastAsia="en-CA"/>
-        </w:rPr>
-      </w:pPr>
-    </w:p>
-    <w:p>
-      <w:pPr>
-        <w:rPr>
-          <w:lang w:val="en-CA" w:eastAsia="en-CA"/>
-        </w:rPr>
-      </w:pPr>
-    </w:p>
-    <w:p>
-      <w:pPr>
-        <w:rPr>
-          <w:lang w:val="en-CA" w:eastAsia="en-CA"/>
-        </w:rPr>
-      </w:pPr>
-    </w:p>
-    <w:p>
-      <w:pPr>
-        <w:rPr>
-          <w:lang w:val="en-CA" w:eastAsia="en-CA"/>
-        </w:rPr>
-      </w:pPr>
-    </w:p>
-    <w:p>
-      <w:pPr>
-        <w:rPr>
-          <w:lang w:val="en-CA" w:eastAsia="en-CA"/>
-        </w:rPr>
-      </w:pPr>
-    </w:p>
-    <w:p>
-      <w:pPr>
-        <w:rPr>
-          <w:lang w:val="en-CA" w:eastAsia="en-CA"/>
-        </w:rPr>
-      </w:pPr>
-    </w:p>
-    <w:p>
-      <w:pPr>
-        <w:rPr>
-          <w:lang w:val="en-CA" w:eastAsia="en-CA"/>
-        </w:rPr>
-      </w:pPr>
-      <w:bookmarkStart w:id="0" w:name="_GoBack"/>
-      <w:bookmarkEnd w:id="0"/>
     </w:p>
     <w:sectPr>
       <w:pgSz w:w="12240" w:h="15840"/>
@@ -1698,7 +2792,7 @@
 </file>
 
 <file path=word/numbering.xml><?xml version="1.0" encoding="utf-8"?>
-<w:numbering xmlns:wpc="http://schemas.microsoft.com/office/word/2010/wordprocessingCanvas" xmlns:cx="http://schemas.microsoft.com/office/drawing/2014/chartex" xmlns:cx1="http://schemas.microsoft.com/office/drawing/2015/9/8/chartex" xmlns:mc="http://schemas.openxmlformats.org/markup-compatibility/2006" xmlns:o="urn:schemas-microsoft-com:office:office" xmlns:r="http://schemas.openxmlformats.org/officeDocument/2006/relationships" xmlns:m="http://schemas.openxmlformats.org/officeDocument/2006/math" xmlns:v="urn:schemas-microsoft-com:vml" xmlns:wp14="http://schemas.microsoft.com/office/word/2010/wordprocessingDrawing" xmlns:wp="http://schemas.openxmlformats.org/drawingml/2006/wordprocessingDrawing" xmlns:w10="urn:schemas-microsoft-com:office:word" xmlns:w="http://schemas.openxmlformats.org/wordprocessingml/2006/main" xmlns:w14="http://schemas.microsoft.com/office/word/2010/wordml" xmlns:w15="http://schemas.microsoft.com/office/word/2012/wordml" xmlns:w16se="http://schemas.microsoft.com/office/word/2015/wordml/symex" xmlns:wpg="http://schemas.microsoft.com/office/word/2010/wordprocessingGroup" xmlns:wpi="http://schemas.microsoft.com/office/word/2010/wordprocessingInk" xmlns:wne="http://schemas.microsoft.com/office/word/2006/wordml" xmlns:wps="http://schemas.microsoft.com/office/word/2010/wordprocessingShape" mc:Ignorable="w14 w15 w16se wp14">
+<w:numbering xmlns:wpc="http://schemas.microsoft.com/office/word/2010/wordprocessingCanvas" xmlns:cx="http://schemas.microsoft.com/office/drawing/2014/chartex" xmlns:cx1="http://schemas.microsoft.com/office/drawing/2015/9/8/chartex" xmlns:cx2="http://schemas.microsoft.com/office/drawing/2015/10/21/chartex" xmlns:cx3="http://schemas.microsoft.com/office/drawing/2016/5/9/chartex" xmlns:cx4="http://schemas.microsoft.com/office/drawing/2016/5/10/chartex" xmlns:cx5="http://schemas.microsoft.com/office/drawing/2016/5/11/chartex" xmlns:cx6="http://schemas.microsoft.com/office/drawing/2016/5/12/chartex" xmlns:cx7="http://schemas.microsoft.com/office/drawing/2016/5/13/chartex" xmlns:cx8="http://schemas.microsoft.com/office/drawing/2016/5/14/chartex" xmlns:mc="http://schemas.openxmlformats.org/markup-compatibility/2006" xmlns:aink="http://schemas.microsoft.com/office/drawing/2016/ink" xmlns:am3d="http://schemas.microsoft.com/office/drawing/2017/model3d" xmlns:o="urn:schemas-microsoft-com:office:office" xmlns:r="http://schemas.openxmlformats.org/officeDocument/2006/relationships" xmlns:m="http://schemas.openxmlformats.org/officeDocument/2006/math" xmlns:v="urn:schemas-microsoft-com:vml" xmlns:wp14="http://schemas.microsoft.com/office/word/2010/wordprocessingDrawing" xmlns:wp="http://schemas.openxmlformats.org/drawingml/2006/wordprocessingDrawing" xmlns:w10="urn:schemas-microsoft-com:office:word" xmlns:w="http://schemas.openxmlformats.org/wordprocessingml/2006/main" xmlns:w14="http://schemas.microsoft.com/office/word/2010/wordml" xmlns:w15="http://schemas.microsoft.com/office/word/2012/wordml" xmlns:w16cid="http://schemas.microsoft.com/office/word/2016/wordml/cid" xmlns:w16se="http://schemas.microsoft.com/office/word/2015/wordml/symex" xmlns:wpg="http://schemas.microsoft.com/office/word/2010/wordprocessingGroup" xmlns:wpi="http://schemas.microsoft.com/office/word/2010/wordprocessingInk" xmlns:wne="http://schemas.microsoft.com/office/word/2006/wordml" xmlns:wps="http://schemas.microsoft.com/office/word/2010/wordprocessingShape" mc:Ignorable="w14 w15 w16se w16cid wp14">
   <w:abstractNum w:abstractNumId="0" w15:restartNumberingAfterBreak="0">
     <w:nsid w:val="03AD3FDF"/>
     <w:multiLevelType w:val="hybridMultilevel"/>
@@ -1935,7 +3029,7 @@
 </file>
 
 <file path=word/styles.xml><?xml version="1.0" encoding="utf-8"?>
-<w:styles xmlns:mc="http://schemas.openxmlformats.org/markup-compatibility/2006" xmlns:r="http://schemas.openxmlformats.org/officeDocument/2006/relationships" xmlns:w="http://schemas.openxmlformats.org/wordprocessingml/2006/main" xmlns:w14="http://schemas.microsoft.com/office/word/2010/wordml" xmlns:w15="http://schemas.microsoft.com/office/word/2012/wordml" xmlns:w16se="http://schemas.microsoft.com/office/word/2015/wordml/symex" mc:Ignorable="w14 w15 w16se">
+<w:styles xmlns:mc="http://schemas.openxmlformats.org/markup-compatibility/2006" xmlns:r="http://schemas.openxmlformats.org/officeDocument/2006/relationships" xmlns:w="http://schemas.openxmlformats.org/wordprocessingml/2006/main" xmlns:w14="http://schemas.microsoft.com/office/word/2010/wordml" xmlns:w15="http://schemas.microsoft.com/office/word/2012/wordml" xmlns:w16cid="http://schemas.microsoft.com/office/word/2016/wordml/cid" xmlns:w16se="http://schemas.microsoft.com/office/word/2015/wordml/symex" mc:Ignorable="w14 w15 w16se w16cid">
   <w:docDefaults>
     <w:rPrDefault>
       <w:rPr>
@@ -1951,7 +3045,7 @@
       </w:pPr>
     </w:pPrDefault>
   </w:docDefaults>
-  <w:latentStyles w:defLockedState="0" w:defUIPriority="99" w:defSemiHidden="0" w:defUnhideWhenUsed="0" w:defQFormat="0" w:count="371">
+  <w:latentStyles w:defLockedState="0" w:defUIPriority="99" w:defSemiHidden="0" w:defUnhideWhenUsed="0" w:defQFormat="0" w:count="375">
     <w:lsdException w:name="Normal" w:uiPriority="0" w:qFormat="1"/>
     <w:lsdException w:name="heading 1" w:uiPriority="9" w:qFormat="1"/>
     <w:lsdException w:name="heading 2" w:semiHidden="1" w:uiPriority="9" w:unhideWhenUsed="1" w:qFormat="1"/>
@@ -2057,7 +3151,6 @@
     <w:lsdException w:name="HTML Sample" w:semiHidden="1" w:unhideWhenUsed="1"/>
     <w:lsdException w:name="HTML Typewriter" w:semiHidden="1" w:unhideWhenUsed="1"/>
     <w:lsdException w:name="HTML Variable" w:semiHidden="1" w:unhideWhenUsed="1"/>
-    <w:lsdException w:name="Normal Table" w:semiHidden="1" w:unhideWhenUsed="1"/>
     <w:lsdException w:name="annotation subject" w:semiHidden="1" w:unhideWhenUsed="1"/>
     <w:lsdException w:name="No List" w:semiHidden="1" w:unhideWhenUsed="1"/>
     <w:lsdException w:name="Outline List 1" w:semiHidden="1" w:unhideWhenUsed="1"/>
@@ -2101,10 +3194,8 @@
     <w:lsdException w:name="Table Elegant" w:semiHidden="1" w:unhideWhenUsed="1"/>
     <w:lsdException w:name="Table Professional" w:semiHidden="1" w:unhideWhenUsed="1"/>
     <w:lsdException w:name="Table Subtle 1" w:semiHidden="1" w:unhideWhenUsed="1"/>
-    <w:lsdException w:name="Table Subtle 2" w:semiHidden="1" w:unhideWhenUsed="1"/>
     <w:lsdException w:name="Table Web 1" w:semiHidden="1" w:unhideWhenUsed="1"/>
     <w:lsdException w:name="Table Web 2" w:semiHidden="1" w:unhideWhenUsed="1"/>
-    <w:lsdException w:name="Table Web 3" w:semiHidden="1" w:unhideWhenUsed="1"/>
     <w:lsdException w:name="Balloon Text" w:semiHidden="1" w:unhideWhenUsed="1"/>
     <w:lsdException w:name="Table Grid" w:uiPriority="39"/>
     <w:lsdException w:name="Table Theme" w:semiHidden="1" w:unhideWhenUsed="1"/>
@@ -2323,6 +3414,10 @@
     <w:lsdException w:name="List Table 5 Dark Accent 6" w:uiPriority="50"/>
     <w:lsdException w:name="List Table 6 Colorful Accent 6" w:uiPriority="51"/>
     <w:lsdException w:name="List Table 7 Colorful Accent 6" w:uiPriority="52"/>
+    <w:lsdException w:name="Mention" w:semiHidden="1" w:unhideWhenUsed="1"/>
+    <w:lsdException w:name="Smart Hyperlink" w:semiHidden="1" w:unhideWhenUsed="1"/>
+    <w:lsdException w:name="Hashtag" w:semiHidden="1" w:unhideWhenUsed="1"/>
+    <w:lsdException w:name="Unresolved Mention" w:semiHidden="1" w:unhideWhenUsed="1"/>
   </w:latentStyles>
   <w:style w:type="paragraph" w:default="1" w:styleId="Normal">
     <w:name w:val="Normal"/>

</xml_diff>

<commit_message>
More Security Spec fixes
noticed some arguments were different between the written code and spec,
changed spec to keep everything in line
</commit_message>
<xml_diff>
--- a/SecuritySpecification.docx
+++ b/SecuritySpecification.docx
@@ -715,13 +715,7 @@
               <w:rPr>
                 <w:lang w:val="en-CA"/>
               </w:rPr>
-              <w:t>User</w:t>
-            </w:r>
-            <w:r>
-              <w:rPr>
-                <w:lang w:val="en-CA"/>
-              </w:rPr>
-              <w:t>Manager</w:t>
+              <w:t>UserManager</w:t>
             </w:r>
             <w:proofErr w:type="spellEnd"/>
           </w:p>
@@ -748,7 +742,13 @@
               <w:rPr>
                 <w:lang w:val="en-CA"/>
               </w:rPr>
-              <w:t>DeleteUser</w:t>
+              <w:t>Remove</w:t>
+            </w:r>
+            <w:r>
+              <w:rPr>
+                <w:lang w:val="en-CA"/>
+              </w:rPr>
+              <w:t>User</w:t>
             </w:r>
             <w:proofErr w:type="spellEnd"/>
             <w:r>
@@ -757,18 +757,26 @@
               </w:rPr>
               <w:t xml:space="preserve"> (</w:t>
             </w:r>
-            <w:r>
-              <w:rPr>
-                <w:lang w:val="en-CA"/>
-              </w:rPr>
-              <w:t xml:space="preserve">string </w:t>
-            </w:r>
-            <w:proofErr w:type="spellStart"/>
-            <w:r>
-              <w:rPr>
-                <w:lang w:val="en-CA"/>
-              </w:rPr>
-              <w:t>userid</w:t>
+            <w:proofErr w:type="spellStart"/>
+            <w:r>
+              <w:rPr>
+                <w:lang w:val="en-CA"/>
+              </w:rPr>
+              <w:t>UserProfile</w:t>
+            </w:r>
+            <w:proofErr w:type="spellEnd"/>
+            <w:r>
+              <w:rPr>
+                <w:lang w:val="en-CA"/>
+              </w:rPr>
+              <w:t xml:space="preserve"> </w:t>
+            </w:r>
+            <w:proofErr w:type="spellStart"/>
+            <w:r>
+              <w:rPr>
+                <w:lang w:val="en-CA"/>
+              </w:rPr>
+              <w:t>userInfo</w:t>
             </w:r>
             <w:proofErr w:type="spellEnd"/>
             <w:r>
@@ -903,13 +911,7 @@
               <w:rPr>
                 <w:lang w:val="en-CA"/>
               </w:rPr>
-              <w:t>User</w:t>
-            </w:r>
-            <w:r>
-              <w:rPr>
-                <w:lang w:val="en-CA"/>
-              </w:rPr>
-              <w:t>Profile</w:t>
+              <w:t>UserProfile</w:t>
             </w:r>
             <w:proofErr w:type="spellEnd"/>
             <w:r>
@@ -1154,12 +1156,20 @@
               </w:rPr>
               <w:t xml:space="preserve"> </w:t>
             </w:r>
+            <w:proofErr w:type="spellStart"/>
             <w:r>
               <w:rPr>
                 <w:lang w:val="en-CA"/>
               </w:rPr>
               <w:t>user</w:t>
             </w:r>
+            <w:r>
+              <w:rPr>
+                <w:lang w:val="en-CA"/>
+              </w:rPr>
+              <w:t>Info</w:t>
+            </w:r>
+            <w:proofErr w:type="spellEnd"/>
             <w:r>
               <w:rPr>
                 <w:lang w:val="en-CA"/>
@@ -1522,6 +1532,8 @@
               </w:rPr>
               <w:t>ListAllRoles</w:t>
             </w:r>
+            <w:bookmarkStart w:id="0" w:name="_GoBack"/>
+            <w:bookmarkEnd w:id="0"/>
             <w:proofErr w:type="spellEnd"/>
             <w:r>
               <w:rPr>
@@ -2026,8 +2038,6 @@
           <w:lang w:val="en-CA"/>
         </w:rPr>
       </w:pPr>
-      <w:bookmarkStart w:id="0" w:name="_GoBack"/>
-      <w:bookmarkEnd w:id="0"/>
     </w:p>
     <w:tbl>
       <w:tblPr>
@@ -2459,13 +2469,7 @@
               <w:rPr>
                 <w:lang w:val="en-CA"/>
               </w:rPr>
-              <w:t>Members</w:t>
-            </w:r>
-            <w:r>
-              <w:rPr>
-                <w:lang w:val="en-CA"/>
-              </w:rPr>
-              <w:t>List</w:t>
+              <w:t>MembersList</w:t>
             </w:r>
             <w:proofErr w:type="spellEnd"/>
           </w:p>
@@ -2575,45 +2579,21 @@
               <w:rPr>
                 <w:lang w:val="en-CA"/>
               </w:rPr>
-              <w:t>List&lt;</w:t>
-            </w:r>
-            <w:r>
-              <w:rPr>
-                <w:lang w:val="en-CA"/>
-              </w:rPr>
-              <w:t>string</w:t>
-            </w:r>
-            <w:r>
-              <w:rPr>
-                <w:lang w:val="en-CA"/>
-              </w:rPr>
-              <w:t xml:space="preserve">&gt; </w:t>
-            </w:r>
-            <w:proofErr w:type="spellStart"/>
-            <w:r>
-              <w:rPr>
-                <w:lang w:val="en-CA"/>
-              </w:rPr>
-              <w:t>ListAll</w:t>
-            </w:r>
-            <w:r>
-              <w:rPr>
-                <w:lang w:val="en-CA"/>
-              </w:rPr>
-              <w:t>Members</w:t>
-            </w:r>
-            <w:proofErr w:type="spellEnd"/>
-            <w:r>
-              <w:rPr>
-                <w:lang w:val="en-CA"/>
-              </w:rPr>
-              <w:t xml:space="preserve"> (</w:t>
-            </w:r>
-            <w:r>
-              <w:rPr>
-                <w:lang w:val="en-CA"/>
-              </w:rPr>
-              <w:t xml:space="preserve">Role </w:t>
+              <w:t xml:space="preserve">List&lt;string&gt; </w:t>
+            </w:r>
+            <w:proofErr w:type="spellStart"/>
+            <w:r>
+              <w:rPr>
+                <w:lang w:val="en-CA"/>
+              </w:rPr>
+              <w:t>ListAllMembers</w:t>
+            </w:r>
+            <w:proofErr w:type="spellEnd"/>
+            <w:r>
+              <w:rPr>
+                <w:lang w:val="en-CA"/>
+              </w:rPr>
+              <w:t xml:space="preserve"> (Role </w:t>
             </w:r>
             <w:proofErr w:type="spellStart"/>
             <w:r>
@@ -2640,13 +2620,7 @@
               <w:rPr>
                 <w:lang w:val="en-CA"/>
               </w:rPr>
-              <w:t xml:space="preserve">Returns a list of all </w:t>
-            </w:r>
-            <w:r>
-              <w:rPr>
-                <w:lang w:val="en-CA"/>
-              </w:rPr>
-              <w:t xml:space="preserve">members belonging to the input </w:t>
+              <w:t xml:space="preserve">Returns a list of all members belonging to the input </w:t>
             </w:r>
             <w:proofErr w:type="spellStart"/>
             <w:r>
@@ -3151,6 +3125,7 @@
     <w:lsdException w:name="HTML Sample" w:semiHidden="1" w:unhideWhenUsed="1"/>
     <w:lsdException w:name="HTML Typewriter" w:semiHidden="1" w:unhideWhenUsed="1"/>
     <w:lsdException w:name="HTML Variable" w:semiHidden="1" w:unhideWhenUsed="1"/>
+    <w:lsdException w:name="Normal Table" w:semiHidden="1" w:unhideWhenUsed="1"/>
     <w:lsdException w:name="annotation subject" w:semiHidden="1" w:unhideWhenUsed="1"/>
     <w:lsdException w:name="No List" w:semiHidden="1" w:unhideWhenUsed="1"/>
     <w:lsdException w:name="Outline List 1" w:semiHidden="1" w:unhideWhenUsed="1"/>
@@ -3194,8 +3169,10 @@
     <w:lsdException w:name="Table Elegant" w:semiHidden="1" w:unhideWhenUsed="1"/>
     <w:lsdException w:name="Table Professional" w:semiHidden="1" w:unhideWhenUsed="1"/>
     <w:lsdException w:name="Table Subtle 1" w:semiHidden="1" w:unhideWhenUsed="1"/>
+    <w:lsdException w:name="Table Subtle 2" w:semiHidden="1" w:unhideWhenUsed="1"/>
     <w:lsdException w:name="Table Web 1" w:semiHidden="1" w:unhideWhenUsed="1"/>
     <w:lsdException w:name="Table Web 2" w:semiHidden="1" w:unhideWhenUsed="1"/>
+    <w:lsdException w:name="Table Web 3" w:semiHidden="1" w:unhideWhenUsed="1"/>
     <w:lsdException w:name="Balloon Text" w:semiHidden="1" w:unhideWhenUsed="1"/>
     <w:lsdException w:name="Table Grid" w:uiPriority="39"/>
     <w:lsdException w:name="Table Theme" w:semiHidden="1" w:unhideWhenUsed="1"/>

</xml_diff>